<commit_message>
link to lesson 4 site plan
</commit_message>
<xml_diff>
--- a/assignments/lesson-04/Site Plan.docx
+++ b/assignments/lesson-04/Site Plan.docx
@@ -67,6 +67,7 @@
     <w:p>
       <w:pPr>
         <w:spacing w:before="100" w:beforeAutospacing="1" w:after="100" w:afterAutospacing="1"/>
+        <w:jc w:val="right"/>
         <w:outlineLvl w:val="2"/>
         <w:rPr>
           <w:rFonts w:eastAsia="Times New Roman" w:cs="Times New Roman"/>
@@ -162,8 +163,6 @@
         </w:rPr>
         <w:t xml:space="preserve">Your </w:t>
       </w:r>
-      <w:bookmarkStart w:id="0" w:name="_GoBack"/>
-      <w:bookmarkEnd w:id="0"/>
       <w:r>
         <w:rPr>
           <w:b/>
@@ -291,7 +290,7 @@
           <w:b/>
         </w:rPr>
       </w:pPr>
-      <w:bookmarkStart w:id="1" w:name="_Hlk520138980"/>
+      <w:bookmarkStart w:id="0" w:name="_Hlk520138980"/>
       <w:r>
         <w:rPr>
           <w:b/>
@@ -299,7 +298,7 @@
         <w:t xml:space="preserve">The purpose of Weather Check is to provide accurate and up-to-date weather information for our service area which includes Preston, Soda Springs and Fish Haven, Idaho. Current temperature, forecasts, maps and other relevant weather information will be easily accessible. </w:t>
       </w:r>
     </w:p>
-    <w:bookmarkEnd w:id="1"/>
+    <w:bookmarkEnd w:id="0"/>
     <w:p>
       <w:pPr>
         <w:spacing w:before="100" w:beforeAutospacing="1" w:after="100" w:afterAutospacing="1"/>
@@ -326,7 +325,7 @@
       </w:r>
     </w:p>
     <w:p>
-      <w:bookmarkStart w:id="2" w:name="_Hlk520123022"/>
+      <w:bookmarkStart w:id="1" w:name="_Hlk520123022"/>
       <w:r>
         <w:rPr>
           <w:b/>
@@ -407,7 +406,7 @@
       <w:r>
         <w:t>, especially in the Bear Lake area.</w:t>
       </w:r>
-      <w:bookmarkEnd w:id="2"/>
+      <w:bookmarkEnd w:id="1"/>
     </w:p>
     <w:p>
       <w:r>
@@ -1792,10 +1791,10 @@
           <w:noProof/>
         </w:rPr>
         <w:drawing>
-          <wp:inline distT="0" distB="0" distL="0" distR="0" wp14:anchorId="59EBCCCB" wp14:editId="2BEB9B96">
+          <wp:inline distT="0" distB="0" distL="0" distR="0" wp14:anchorId="18C054EC" wp14:editId="2EB11106">
             <wp:extent cx="5486400" cy="3429000"/>
             <wp:effectExtent l="0" t="0" r="0" b="0"/>
-            <wp:docPr id="25" name="Picture 25"/>
+            <wp:docPr id="29" name="Picture 29"/>
             <wp:cNvGraphicFramePr>
               <a:graphicFrameLocks xmlns:a="http://schemas.openxmlformats.org/drawingml/2006/main" noChangeAspect="1"/>
             </wp:cNvGraphicFramePr>
@@ -1803,7 +1802,7 @@
               <a:graphicData uri="http://schemas.openxmlformats.org/drawingml/2006/picture">
                 <pic:pic xmlns:pic="http://schemas.openxmlformats.org/drawingml/2006/picture">
                   <pic:nvPicPr>
-                    <pic:cNvPr id="25" name="projectpallet.png"/>
+                    <pic:cNvPr id="29" name="projectpallet.png"/>
                     <pic:cNvPicPr/>
                   </pic:nvPicPr>
                   <pic:blipFill>
@@ -1830,492 +1829,224 @@
     </w:p>
     <w:p>
       <w:pPr>
-        <w:widowControl w:val="0"/>
-        <w:tabs>
-          <w:tab w:val="left" w:pos="560"/>
-          <w:tab w:val="left" w:pos="1120"/>
-          <w:tab w:val="left" w:pos="1680"/>
-          <w:tab w:val="left" w:pos="2240"/>
-          <w:tab w:val="left" w:pos="2800"/>
-          <w:tab w:val="left" w:pos="3360"/>
-          <w:tab w:val="left" w:pos="3920"/>
-          <w:tab w:val="left" w:pos="4480"/>
-          <w:tab w:val="left" w:pos="5040"/>
-          <w:tab w:val="left" w:pos="5600"/>
-          <w:tab w:val="left" w:pos="6160"/>
-          <w:tab w:val="left" w:pos="6720"/>
-        </w:tabs>
-        <w:autoSpaceDE w:val="0"/>
-        <w:autoSpaceDN w:val="0"/>
-        <w:adjustRightInd w:val="0"/>
         <w:rPr>
           <w:rFonts w:ascii="Helvetica" w:hAnsi="Helvetica" w:cs="Helvetica"/>
         </w:rPr>
       </w:pPr>
-    </w:p>
-    <w:tbl>
-      <w:tblPr>
-        <w:tblW w:w="5000" w:type="pct"/>
-        <w:tblBorders>
-          <w:top w:val="nil"/>
-          <w:left w:val="nil"/>
-          <w:right w:val="nil"/>
-        </w:tblBorders>
-        <w:tblLook w:val="0000" w:firstRow="0" w:lastRow="0" w:firstColumn="0" w:lastColumn="0" w:noHBand="0" w:noVBand="0"/>
-      </w:tblPr>
-      <w:tblGrid>
-        <w:gridCol w:w="1724"/>
-        <w:gridCol w:w="1724"/>
-        <w:gridCol w:w="1724"/>
-        <w:gridCol w:w="1724"/>
-        <w:gridCol w:w="1724"/>
-      </w:tblGrid>
-      <w:tr>
-        <w:tc>
-          <w:tcPr>
-            <w:tcW w:w="1000" w:type="pct"/>
-            <w:tcBorders>
-              <w:top w:val="single" w:sz="8" w:space="0" w:color="000000"/>
-              <w:left w:val="single" w:sz="8" w:space="0" w:color="000000"/>
-              <w:bottom w:val="single" w:sz="8" w:space="0" w:color="000000"/>
-              <w:right w:val="single" w:sz="8" w:space="0" w:color="000000"/>
-            </w:tcBorders>
-            <w:shd w:val="clear" w:color="auto" w:fill="B0B3B2"/>
-            <w:tcMar>
-              <w:top w:w="80" w:type="nil"/>
-              <w:left w:w="80" w:type="nil"/>
-              <w:bottom w:w="80" w:type="nil"/>
-              <w:right w:w="80" w:type="nil"/>
-            </w:tcMar>
-          </w:tcPr>
-          <w:p>
-            <w:pPr>
-              <w:widowControl w:val="0"/>
-              <w:autoSpaceDE w:val="0"/>
-              <w:autoSpaceDN w:val="0"/>
-              <w:adjustRightInd w:val="0"/>
-              <w:jc w:val="center"/>
-              <w:rPr>
-                <w:rFonts w:ascii="Helvetica" w:hAnsi="Helvetica" w:cs="Helvetica"/>
-                <w:b/>
-                <w:kern w:val="1"/>
-                <w:sz w:val="20"/>
-                <w:szCs w:val="20"/>
-              </w:rPr>
-            </w:pPr>
-            <w:r>
-              <w:rPr>
-                <w:rFonts w:ascii="Helvetica" w:hAnsi="Helvetica" w:cs="Helvetica"/>
-                <w:b/>
-                <w:kern w:val="1"/>
-                <w:sz w:val="20"/>
-                <w:szCs w:val="20"/>
-              </w:rPr>
-              <w:t>Secondary</w:t>
-            </w:r>
-          </w:p>
-        </w:tc>
-        <w:tc>
-          <w:tcPr>
-            <w:tcW w:w="1000" w:type="pct"/>
-            <w:tcBorders>
-              <w:top w:val="single" w:sz="8" w:space="0" w:color="000000"/>
-              <w:left w:val="single" w:sz="8" w:space="0" w:color="000000"/>
-              <w:bottom w:val="single" w:sz="8" w:space="0" w:color="000000"/>
-              <w:right w:val="single" w:sz="8" w:space="0" w:color="000000"/>
-            </w:tcBorders>
-            <w:shd w:val="clear" w:color="auto" w:fill="B0B3B2"/>
-            <w:tcMar>
-              <w:top w:w="80" w:type="nil"/>
-              <w:left w:w="80" w:type="nil"/>
-              <w:bottom w:w="80" w:type="nil"/>
-              <w:right w:w="80" w:type="nil"/>
-            </w:tcMar>
-          </w:tcPr>
-          <w:p>
-            <w:pPr>
-              <w:widowControl w:val="0"/>
-              <w:autoSpaceDE w:val="0"/>
-              <w:autoSpaceDN w:val="0"/>
-              <w:adjustRightInd w:val="0"/>
-              <w:jc w:val="center"/>
-              <w:rPr>
-                <w:rFonts w:ascii="Helvetica" w:hAnsi="Helvetica" w:cs="Helvetica"/>
-                <w:b/>
-                <w:kern w:val="1"/>
-                <w:sz w:val="20"/>
-                <w:szCs w:val="20"/>
-              </w:rPr>
-            </w:pPr>
-            <w:r>
-              <w:rPr>
-                <w:rFonts w:ascii="Helvetica" w:hAnsi="Helvetica" w:cs="Helvetica"/>
-                <w:b/>
-                <w:kern w:val="1"/>
-                <w:sz w:val="20"/>
-                <w:szCs w:val="20"/>
-              </w:rPr>
-              <w:t>Primary</w:t>
-            </w:r>
-          </w:p>
-        </w:tc>
-        <w:tc>
-          <w:tcPr>
-            <w:tcW w:w="1000" w:type="pct"/>
-            <w:tcBorders>
-              <w:top w:val="single" w:sz="8" w:space="0" w:color="000000"/>
-              <w:left w:val="single" w:sz="8" w:space="0" w:color="000000"/>
-              <w:bottom w:val="single" w:sz="8" w:space="0" w:color="000000"/>
-              <w:right w:val="single" w:sz="8" w:space="0" w:color="000000"/>
-            </w:tcBorders>
-            <w:shd w:val="clear" w:color="auto" w:fill="B0B3B2"/>
-            <w:tcMar>
-              <w:top w:w="80" w:type="nil"/>
-              <w:left w:w="80" w:type="nil"/>
-              <w:bottom w:w="80" w:type="nil"/>
-              <w:right w:w="80" w:type="nil"/>
-            </w:tcMar>
-          </w:tcPr>
-          <w:p>
-            <w:pPr>
-              <w:widowControl w:val="0"/>
-              <w:autoSpaceDE w:val="0"/>
-              <w:autoSpaceDN w:val="0"/>
-              <w:adjustRightInd w:val="0"/>
-              <w:jc w:val="center"/>
-              <w:rPr>
-                <w:rFonts w:ascii="Helvetica" w:hAnsi="Helvetica" w:cs="Helvetica"/>
-                <w:kern w:val="1"/>
-              </w:rPr>
-            </w:pPr>
-            <w:r>
-              <w:rPr>
-                <w:rFonts w:ascii="Helvetica" w:hAnsi="Helvetica" w:cs="Helvetica"/>
-                <w:b/>
-                <w:bCs/>
-                <w:color w:val="000000"/>
-                <w:sz w:val="20"/>
-                <w:szCs w:val="20"/>
-              </w:rPr>
-              <w:t>Accent</w:t>
-            </w:r>
-          </w:p>
-        </w:tc>
-        <w:tc>
-          <w:tcPr>
-            <w:tcW w:w="1000" w:type="pct"/>
-            <w:tcBorders>
-              <w:top w:val="single" w:sz="8" w:space="0" w:color="000000"/>
-              <w:left w:val="single" w:sz="8" w:space="0" w:color="000000"/>
-              <w:bottom w:val="single" w:sz="8" w:space="0" w:color="000000"/>
-              <w:right w:val="single" w:sz="8" w:space="0" w:color="000000"/>
-            </w:tcBorders>
-            <w:shd w:val="clear" w:color="auto" w:fill="B0B3B2"/>
-            <w:tcMar>
-              <w:top w:w="80" w:type="nil"/>
-              <w:left w:w="80" w:type="nil"/>
-              <w:bottom w:w="80" w:type="nil"/>
-              <w:right w:w="80" w:type="nil"/>
-            </w:tcMar>
-          </w:tcPr>
-          <w:p>
-            <w:pPr>
-              <w:widowControl w:val="0"/>
-              <w:autoSpaceDE w:val="0"/>
-              <w:autoSpaceDN w:val="0"/>
-              <w:adjustRightInd w:val="0"/>
-              <w:jc w:val="center"/>
-              <w:rPr>
-                <w:rFonts w:ascii="Helvetica" w:hAnsi="Helvetica" w:cs="Helvetica"/>
-                <w:kern w:val="1"/>
-              </w:rPr>
-            </w:pPr>
-            <w:r>
-              <w:rPr>
-                <w:rFonts w:ascii="Helvetica" w:hAnsi="Helvetica" w:cs="Helvetica"/>
-                <w:b/>
-                <w:bCs/>
-                <w:color w:val="000000"/>
-                <w:sz w:val="20"/>
-                <w:szCs w:val="20"/>
-              </w:rPr>
-              <w:t>Accent</w:t>
-            </w:r>
-          </w:p>
-        </w:tc>
-        <w:tc>
-          <w:tcPr>
-            <w:tcW w:w="1000" w:type="pct"/>
-            <w:tcBorders>
-              <w:top w:val="single" w:sz="8" w:space="0" w:color="000000"/>
-              <w:left w:val="single" w:sz="8" w:space="0" w:color="000000"/>
-              <w:bottom w:val="single" w:sz="8" w:space="0" w:color="000000"/>
-              <w:right w:val="single" w:sz="8" w:space="0" w:color="000000"/>
-            </w:tcBorders>
-            <w:shd w:val="clear" w:color="auto" w:fill="B0B3B2"/>
-          </w:tcPr>
-          <w:p>
-            <w:pPr>
-              <w:widowControl w:val="0"/>
-              <w:autoSpaceDE w:val="0"/>
-              <w:autoSpaceDN w:val="0"/>
-              <w:adjustRightInd w:val="0"/>
-              <w:jc w:val="center"/>
-              <w:rPr>
-                <w:rFonts w:ascii="Helvetica" w:hAnsi="Helvetica" w:cs="Helvetica"/>
-                <w:b/>
-                <w:bCs/>
-                <w:color w:val="000000"/>
-                <w:sz w:val="20"/>
-                <w:szCs w:val="20"/>
-              </w:rPr>
-            </w:pPr>
-            <w:r>
-              <w:rPr>
-                <w:rFonts w:ascii="Helvetica" w:hAnsi="Helvetica" w:cs="Helvetica"/>
-                <w:b/>
-                <w:bCs/>
-                <w:color w:val="000000"/>
-                <w:sz w:val="20"/>
-                <w:szCs w:val="20"/>
-              </w:rPr>
-              <w:t>Accent</w:t>
-            </w:r>
-          </w:p>
-        </w:tc>
-      </w:tr>
-      <w:tr>
-        <w:tc>
-          <w:tcPr>
-            <w:tcW w:w="1000" w:type="pct"/>
-            <w:tcBorders>
-              <w:top w:val="single" w:sz="8" w:space="0" w:color="000000"/>
-              <w:left w:val="single" w:sz="8" w:space="0" w:color="000000"/>
-              <w:bottom w:val="single" w:sz="8" w:space="0" w:color="000000"/>
-              <w:right w:val="single" w:sz="8" w:space="0" w:color="000000"/>
-            </w:tcBorders>
-            <w:shd w:val="clear" w:color="auto" w:fill="DCDEDD"/>
-            <w:tcMar>
-              <w:top w:w="80" w:type="nil"/>
-              <w:left w:w="80" w:type="nil"/>
-              <w:bottom w:w="80" w:type="nil"/>
-              <w:right w:w="80" w:type="nil"/>
-            </w:tcMar>
-          </w:tcPr>
-          <w:p>
-            <w:pPr>
-              <w:widowControl w:val="0"/>
-              <w:autoSpaceDE w:val="0"/>
-              <w:autoSpaceDN w:val="0"/>
-              <w:adjustRightInd w:val="0"/>
-              <w:spacing w:after="100"/>
-              <w:jc w:val="center"/>
-              <w:rPr>
-                <w:rFonts w:ascii="Helvetica" w:hAnsi="Helvetica" w:cs="Helvetica"/>
-                <w:kern w:val="1"/>
-              </w:rPr>
-            </w:pPr>
-            <w:r>
-              <w:rPr>
-                <w:rFonts w:ascii="Trebuchet MS" w:hAnsi="Trebuchet MS" w:cs="Trebuchet MS"/>
-                <w:color w:val="777777"/>
-              </w:rPr>
-              <w:t>#</w:t>
-            </w:r>
-            <w:r>
-              <w:rPr>
-                <w:rFonts w:ascii="Trebuchet MS" w:hAnsi="Trebuchet MS" w:cs="Trebuchet MS"/>
-                <w:color w:val="777777"/>
-              </w:rPr>
-              <w:t>3b4d75</w:t>
-            </w:r>
-          </w:p>
-        </w:tc>
-        <w:tc>
-          <w:tcPr>
-            <w:tcW w:w="1000" w:type="pct"/>
-            <w:tcBorders>
-              <w:top w:val="single" w:sz="8" w:space="0" w:color="000000"/>
-              <w:left w:val="single" w:sz="8" w:space="0" w:color="000000"/>
-              <w:bottom w:val="single" w:sz="8" w:space="0" w:color="000000"/>
-              <w:right w:val="single" w:sz="8" w:space="0" w:color="000000"/>
-            </w:tcBorders>
-            <w:tcMar>
-              <w:top w:w="80" w:type="nil"/>
-              <w:left w:w="80" w:type="nil"/>
-              <w:bottom w:w="80" w:type="nil"/>
-              <w:right w:w="80" w:type="nil"/>
-            </w:tcMar>
-          </w:tcPr>
-          <w:p>
-            <w:pPr>
-              <w:widowControl w:val="0"/>
-              <w:autoSpaceDE w:val="0"/>
-              <w:autoSpaceDN w:val="0"/>
-              <w:adjustRightInd w:val="0"/>
-              <w:spacing w:after="100"/>
-              <w:jc w:val="center"/>
-              <w:rPr>
-                <w:rFonts w:ascii="Helvetica" w:hAnsi="Helvetica" w:cs="Helvetica"/>
-                <w:kern w:val="1"/>
-              </w:rPr>
-            </w:pPr>
-            <w:r>
-              <w:rPr>
-                <w:rFonts w:ascii="Trebuchet MS" w:hAnsi="Trebuchet MS" w:cs="Trebuchet MS"/>
-                <w:color w:val="777777"/>
-              </w:rPr>
-              <w:t>#</w:t>
-            </w:r>
-            <w:r>
-              <w:rPr>
-                <w:rFonts w:ascii="Trebuchet MS" w:hAnsi="Trebuchet MS" w:cs="Trebuchet MS"/>
-                <w:color w:val="777777"/>
-              </w:rPr>
-              <w:t>e5de19</w:t>
-            </w:r>
-          </w:p>
-        </w:tc>
-        <w:tc>
-          <w:tcPr>
-            <w:tcW w:w="1000" w:type="pct"/>
-            <w:tcBorders>
-              <w:top w:val="single" w:sz="8" w:space="0" w:color="000000"/>
-              <w:left w:val="single" w:sz="8" w:space="0" w:color="000000"/>
-              <w:bottom w:val="single" w:sz="8" w:space="0" w:color="000000"/>
-              <w:right w:val="single" w:sz="8" w:space="0" w:color="000000"/>
-            </w:tcBorders>
-            <w:tcMar>
-              <w:top w:w="80" w:type="nil"/>
-              <w:left w:w="80" w:type="nil"/>
-              <w:bottom w:w="80" w:type="nil"/>
-              <w:right w:w="80" w:type="nil"/>
-            </w:tcMar>
-          </w:tcPr>
-          <w:p>
-            <w:pPr>
-              <w:widowControl w:val="0"/>
-              <w:autoSpaceDE w:val="0"/>
-              <w:autoSpaceDN w:val="0"/>
-              <w:adjustRightInd w:val="0"/>
-              <w:spacing w:after="100"/>
-              <w:jc w:val="center"/>
-              <w:rPr>
-                <w:rFonts w:ascii="Helvetica" w:hAnsi="Helvetica" w:cs="Helvetica"/>
-                <w:kern w:val="1"/>
-              </w:rPr>
-            </w:pPr>
-            <w:bookmarkStart w:id="3" w:name="_Hlk513916099"/>
-            <w:r>
-              <w:rPr>
-                <w:rFonts w:ascii="Trebuchet MS" w:hAnsi="Trebuchet MS" w:cs="Trebuchet MS"/>
-                <w:color w:val="777777"/>
-              </w:rPr>
-              <w:t>#</w:t>
-            </w:r>
-            <w:bookmarkEnd w:id="3"/>
-            <w:r>
-              <w:rPr>
-                <w:rFonts w:ascii="Trebuchet MS" w:hAnsi="Trebuchet MS" w:cs="Trebuchet MS"/>
-                <w:color w:val="777777"/>
-              </w:rPr>
-              <w:t>2b352b</w:t>
-            </w:r>
-          </w:p>
-        </w:tc>
-        <w:tc>
-          <w:tcPr>
-            <w:tcW w:w="1000" w:type="pct"/>
-            <w:tcBorders>
-              <w:top w:val="single" w:sz="8" w:space="0" w:color="000000"/>
-              <w:left w:val="single" w:sz="8" w:space="0" w:color="000000"/>
-              <w:bottom w:val="single" w:sz="8" w:space="0" w:color="000000"/>
-              <w:right w:val="single" w:sz="8" w:space="0" w:color="000000"/>
-            </w:tcBorders>
-            <w:tcMar>
-              <w:top w:w="80" w:type="nil"/>
-              <w:left w:w="80" w:type="nil"/>
-              <w:bottom w:w="80" w:type="nil"/>
-              <w:right w:w="80" w:type="nil"/>
-            </w:tcMar>
-          </w:tcPr>
-          <w:p>
-            <w:pPr>
-              <w:widowControl w:val="0"/>
-              <w:autoSpaceDE w:val="0"/>
-              <w:autoSpaceDN w:val="0"/>
-              <w:adjustRightInd w:val="0"/>
-              <w:spacing w:after="100"/>
-              <w:jc w:val="center"/>
-              <w:rPr>
-                <w:rFonts w:ascii="Helvetica" w:hAnsi="Helvetica" w:cs="Helvetica"/>
-                <w:kern w:val="1"/>
-              </w:rPr>
-            </w:pPr>
-            <w:r>
-              <w:rPr>
-                <w:rFonts w:ascii="Trebuchet MS" w:hAnsi="Trebuchet MS" w:cs="Trebuchet MS"/>
-                <w:color w:val="777777"/>
-              </w:rPr>
-              <w:t>#</w:t>
-            </w:r>
-            <w:r>
-              <w:rPr>
-                <w:rFonts w:ascii="Trebuchet MS" w:hAnsi="Trebuchet MS" w:cs="Trebuchet MS"/>
-                <w:color w:val="777777"/>
-              </w:rPr>
-              <w:t>e</w:t>
-            </w:r>
-            <w:r>
-              <w:rPr>
-                <w:rFonts w:ascii="Trebuchet MS" w:hAnsi="Trebuchet MS" w:cs="Trebuchet MS"/>
-                <w:color w:val="777777"/>
-              </w:rPr>
-              <w:t>deef2</w:t>
-            </w:r>
-          </w:p>
-        </w:tc>
-        <w:tc>
-          <w:tcPr>
-            <w:tcW w:w="1000" w:type="pct"/>
-            <w:tcBorders>
-              <w:top w:val="single" w:sz="8" w:space="0" w:color="000000"/>
-              <w:left w:val="single" w:sz="8" w:space="0" w:color="000000"/>
-              <w:bottom w:val="single" w:sz="8" w:space="0" w:color="000000"/>
-              <w:right w:val="single" w:sz="8" w:space="0" w:color="000000"/>
-            </w:tcBorders>
-          </w:tcPr>
-          <w:p>
-            <w:pPr>
-              <w:widowControl w:val="0"/>
-              <w:autoSpaceDE w:val="0"/>
-              <w:autoSpaceDN w:val="0"/>
-              <w:adjustRightInd w:val="0"/>
-              <w:spacing w:after="100"/>
-              <w:jc w:val="center"/>
-              <w:rPr>
-                <w:rFonts w:ascii="Trebuchet MS" w:hAnsi="Trebuchet MS" w:cs="Trebuchet MS"/>
-                <w:color w:val="777777"/>
-              </w:rPr>
-            </w:pPr>
-            <w:r>
-              <w:rPr>
-                <w:rFonts w:ascii="Trebuchet MS" w:hAnsi="Trebuchet MS" w:cs="Trebuchet MS"/>
-                <w:color w:val="777777"/>
-              </w:rPr>
-              <w:t>#</w:t>
-            </w:r>
-            <w:r>
-              <w:rPr>
-                <w:rFonts w:ascii="Trebuchet MS" w:hAnsi="Trebuchet MS" w:cs="Trebuchet MS"/>
-                <w:color w:val="777777"/>
-              </w:rPr>
-              <w:t>872727</w:t>
-            </w:r>
-          </w:p>
-        </w:tc>
-      </w:tr>
-    </w:tbl>
+      <w:r>
+        <w:rPr>
+          <w:rFonts w:ascii="Helvetica" w:hAnsi="Helvetica" w:cs="Helvetica"/>
+        </w:rPr>
+        <w:t>#73c058: website background color</w:t>
+      </w:r>
+      <w:r>
+        <w:rPr>
+          <w:rFonts w:ascii="Helvetica" w:hAnsi="Helvetica" w:cs="Helvetica"/>
+        </w:rPr>
+        <w:t>;</w:t>
+      </w:r>
+      <w:r>
+        <w:rPr>
+          <w:rFonts w:ascii="Helvetica" w:hAnsi="Helvetica" w:cs="Helvetica"/>
+        </w:rPr>
+        <w:t xml:space="preserve"> navigation text color</w:t>
+      </w:r>
+    </w:p>
+    <w:p>
+      <w:pPr>
+        <w:rPr>
+          <w:rFonts w:ascii="Helvetica" w:hAnsi="Helvetica" w:cs="Helvetica"/>
+        </w:rPr>
+      </w:pPr>
+      <w:r>
+        <w:rPr>
+          <w:rFonts w:ascii="Helvetica" w:hAnsi="Helvetica" w:cs="Helvetica"/>
+        </w:rPr>
+        <w:t>#</w:t>
+      </w:r>
+      <w:r>
+        <w:rPr>
+          <w:rFonts w:ascii="Helvetica" w:hAnsi="Helvetica" w:cs="Helvetica"/>
+        </w:rPr>
+        <w:t>c2ca86</w:t>
+      </w:r>
+      <w:r>
+        <w:rPr>
+          <w:rFonts w:ascii="Helvetica" w:hAnsi="Helvetica" w:cs="Helvetica"/>
+        </w:rPr>
+        <w:t xml:space="preserve">: website </w:t>
+      </w:r>
+      <w:r>
+        <w:rPr>
+          <w:rFonts w:ascii="Helvetica" w:hAnsi="Helvetica" w:cs="Helvetica"/>
+        </w:rPr>
+        <w:t>header color</w:t>
+      </w:r>
+    </w:p>
+    <w:p>
+      <w:pPr>
+        <w:rPr>
+          <w:rFonts w:ascii="Helvetica" w:hAnsi="Helvetica" w:cs="Helvetica"/>
+        </w:rPr>
+      </w:pPr>
+      <w:r>
+        <w:rPr>
+          <w:rFonts w:ascii="Helvetica" w:hAnsi="Helvetica" w:cs="Helvetica"/>
+        </w:rPr>
+        <w:t>#</w:t>
+      </w:r>
+      <w:r>
+        <w:rPr>
+          <w:rFonts w:ascii="Helvetica" w:hAnsi="Helvetica" w:cs="Helvetica"/>
+        </w:rPr>
+        <w:t>f3f5e9</w:t>
+      </w:r>
+      <w:r>
+        <w:rPr>
+          <w:rFonts w:ascii="Helvetica" w:hAnsi="Helvetica" w:cs="Helvetica"/>
+        </w:rPr>
+        <w:t xml:space="preserve">: </w:t>
+      </w:r>
+      <w:r>
+        <w:rPr>
+          <w:rFonts w:ascii="Helvetica" w:hAnsi="Helvetica" w:cs="Helvetica"/>
+        </w:rPr>
+        <w:t>highlight color for selected menu page</w:t>
+      </w:r>
+    </w:p>
+    <w:p>
+      <w:pPr>
+        <w:rPr>
+          <w:rFonts w:ascii="Helvetica" w:hAnsi="Helvetica" w:cs="Helvetica"/>
+        </w:rPr>
+      </w:pPr>
+      <w:r>
+        <w:rPr>
+          <w:rFonts w:ascii="Helvetica" w:hAnsi="Helvetica" w:cs="Helvetica"/>
+        </w:rPr>
+        <w:t>#</w:t>
+      </w:r>
+      <w:r>
+        <w:rPr>
+          <w:rFonts w:ascii="Helvetica" w:hAnsi="Helvetica" w:cs="Helvetica"/>
+        </w:rPr>
+        <w:t>231f20</w:t>
+      </w:r>
+      <w:r>
+        <w:rPr>
+          <w:rFonts w:ascii="Helvetica" w:hAnsi="Helvetica" w:cs="Helvetica"/>
+        </w:rPr>
+        <w:t xml:space="preserve">: </w:t>
+      </w:r>
+      <w:r>
+        <w:rPr>
+          <w:rFonts w:ascii="Helvetica" w:hAnsi="Helvetica" w:cs="Helvetica"/>
+        </w:rPr>
+        <w:t>body copy text color</w:t>
+      </w:r>
+      <w:r>
+        <w:rPr>
+          <w:rFonts w:ascii="Helvetica" w:hAnsi="Helvetica" w:cs="Helvetica"/>
+        </w:rPr>
+        <w:t>;</w:t>
+      </w:r>
+      <w:r>
+        <w:rPr>
+          <w:rFonts w:ascii="Helvetica" w:hAnsi="Helvetica" w:cs="Helvetica"/>
+        </w:rPr>
+        <w:t xml:space="preserve"> header title color</w:t>
+      </w:r>
+      <w:r>
+        <w:rPr>
+          <w:rFonts w:ascii="Helvetica" w:hAnsi="Helvetica" w:cs="Helvetica"/>
+        </w:rPr>
+        <w:t>; head</w:t>
+      </w:r>
+      <w:r>
+        <w:rPr>
+          <w:rFonts w:ascii="Helvetica" w:hAnsi="Helvetica" w:cs="Helvetica"/>
+        </w:rPr>
+        <w:t>ings</w:t>
+      </w:r>
+      <w:r>
+        <w:rPr>
+          <w:rFonts w:ascii="Helvetica" w:hAnsi="Helvetica" w:cs="Helvetica"/>
+        </w:rPr>
+        <w:t xml:space="preserve"> color</w:t>
+      </w:r>
+    </w:p>
+    <w:p>
+      <w:pPr>
+        <w:rPr>
+          <w:rFonts w:ascii="Helvetica" w:hAnsi="Helvetica" w:cs="Helvetica"/>
+        </w:rPr>
+      </w:pPr>
+      <w:r>
+        <w:rPr>
+          <w:rFonts w:ascii="Helvetica" w:hAnsi="Helvetica" w:cs="Helvetica"/>
+        </w:rPr>
+        <w:t>White: navigation menu background color; motto color</w:t>
+      </w:r>
+      <w:r>
+        <w:rPr>
+          <w:rFonts w:ascii="Helvetica" w:hAnsi="Helvetica" w:cs="Helvetica"/>
+        </w:rPr>
+        <w:t xml:space="preserve">; </w:t>
+      </w:r>
+      <w:bookmarkStart w:id="2" w:name="_GoBack"/>
+      <w:bookmarkEnd w:id="2"/>
+      <w:r>
+        <w:rPr>
+          <w:rFonts w:ascii="Helvetica" w:hAnsi="Helvetica" w:cs="Helvetica"/>
+        </w:rPr>
+        <w:t>h</w:t>
+      </w:r>
+      <w:r>
+        <w:rPr>
+          <w:rFonts w:ascii="Helvetica" w:hAnsi="Helvetica" w:cs="Helvetica"/>
+        </w:rPr>
+        <w:t>ead</w:t>
+      </w:r>
+      <w:r>
+        <w:rPr>
+          <w:rFonts w:ascii="Helvetica" w:hAnsi="Helvetica" w:cs="Helvetica"/>
+        </w:rPr>
+        <w:t>ings</w:t>
+      </w:r>
+      <w:r>
+        <w:rPr>
+          <w:rFonts w:ascii="Helvetica" w:hAnsi="Helvetica" w:cs="Helvetica"/>
+        </w:rPr>
+        <w:t xml:space="preserve"> color</w:t>
+      </w:r>
+    </w:p>
+    <w:p>
+      <w:pPr>
+        <w:rPr>
+          <w:rFonts w:ascii="Helvetica" w:hAnsi="Helvetica" w:cs="Helvetica"/>
+        </w:rPr>
+      </w:pPr>
+    </w:p>
+    <w:p/>
+    <w:p>
+      <w:pPr>
+        <w:rPr>
+          <w:rFonts w:ascii="Trebuchet MS" w:eastAsiaTheme="majorEastAsia" w:hAnsi="Trebuchet MS" w:cs="Trebuchet MS"/>
+          <w:color w:val="FC101B"/>
+        </w:rPr>
+      </w:pPr>
+      <w:r>
+        <w:rPr>
+          <w:rFonts w:ascii="Trebuchet MS" w:hAnsi="Trebuchet MS" w:cs="Trebuchet MS"/>
+          <w:b/>
+          <w:bCs/>
+          <w:i/>
+          <w:iCs/>
+          <w:color w:val="FC101B"/>
+        </w:rPr>
+        <w:br w:type="page"/>
+      </w:r>
+    </w:p>
     <w:p>
       <w:pPr>
         <w:pStyle w:val="Heading4"/>
@@ -2331,38 +2062,6 @@
     </w:p>
     <w:p>
       <w:pPr>
-        <w:rPr>
-          <w:rFonts w:ascii="Trebuchet MS" w:eastAsiaTheme="majorEastAsia" w:hAnsi="Trebuchet MS" w:cs="Trebuchet MS"/>
-          <w:color w:val="FC101B"/>
-        </w:rPr>
-      </w:pPr>
-      <w:r>
-        <w:rPr>
-          <w:rFonts w:ascii="Trebuchet MS" w:hAnsi="Trebuchet MS" w:cs="Trebuchet MS"/>
-          <w:b/>
-          <w:bCs/>
-          <w:i/>
-          <w:iCs/>
-          <w:color w:val="FC101B"/>
-        </w:rPr>
-        <w:br w:type="page"/>
-      </w:r>
-    </w:p>
-    <w:p>
-      <w:pPr>
-        <w:pStyle w:val="Heading4"/>
-        <w:rPr>
-          <w:rFonts w:ascii="Trebuchet MS" w:hAnsi="Trebuchet MS" w:cs="Trebuchet MS"/>
-          <w:b w:val="0"/>
-          <w:bCs w:val="0"/>
-          <w:i w:val="0"/>
-          <w:iCs w:val="0"/>
-          <w:color w:val="FC101B"/>
-        </w:rPr>
-      </w:pPr>
-    </w:p>
-    <w:p>
-      <w:pPr>
         <w:pStyle w:val="Heading4"/>
         <w:rPr>
           <w:rFonts w:ascii="Trebuchet MS" w:hAnsi="Trebuchet MS" w:cs="Trebuchet MS"/>
@@ -2408,33 +2107,39 @@
         </w:rPr>
         <w:t>Body Copy</w:t>
       </w:r>
-    </w:p>
-    <w:p>
-      <w:pPr>
-        <w:spacing w:before="100" w:beforeAutospacing="1" w:after="100" w:afterAutospacing="1"/>
-        <w:rPr>
-          <w:rFonts w:ascii="Lato" w:eastAsia="Times New Roman" w:hAnsi="Lato" w:cs="Times New Roman"/>
-          <w:color w:val="000000"/>
-          <w:sz w:val="33"/>
-          <w:szCs w:val="33"/>
-        </w:rPr>
-      </w:pPr>
-      <w:r>
-        <w:rPr>
-          <w:rFonts w:ascii="Lato" w:eastAsia="Times New Roman" w:hAnsi="Lato" w:cs="Times New Roman"/>
-          <w:color w:val="000000"/>
-          <w:sz w:val="33"/>
-          <w:szCs w:val="33"/>
+      <w:r>
+        <w:rPr>
+          <w:rFonts w:ascii="Palatino Linotype" w:eastAsia="Times New Roman" w:hAnsi="Palatino Linotype" w:cs="Times New Roman"/>
+          <w:color w:val="777777"/>
+          <w:sz w:val="32"/>
+          <w:szCs w:val="32"/>
+        </w:rPr>
+        <w:t>, Navigation, and Captions</w:t>
+      </w:r>
+    </w:p>
+    <w:p>
+      <w:pPr>
+        <w:pStyle w:val="NoSpacing"/>
+        <w:rPr>
+          <w:rFonts w:ascii="Lato" w:hAnsi="Lato"/>
+          <w:sz w:val="32"/>
+          <w:szCs w:val="32"/>
+        </w:rPr>
+      </w:pPr>
+      <w:r>
+        <w:rPr>
+          <w:rFonts w:ascii="Lato" w:hAnsi="Lato"/>
+          <w:sz w:val="32"/>
+          <w:szCs w:val="32"/>
         </w:rPr>
         <w:t xml:space="preserve">Font family: </w:t>
       </w:r>
       <w:proofErr w:type="spellStart"/>
       <w:r>
         <w:rPr>
-          <w:rFonts w:ascii="Lato" w:eastAsia="Times New Roman" w:hAnsi="Lato" w:cs="Times New Roman"/>
-          <w:color w:val="000000"/>
-          <w:sz w:val="33"/>
-          <w:szCs w:val="33"/>
+          <w:rFonts w:ascii="Lato" w:hAnsi="Lato"/>
+          <w:sz w:val="32"/>
+          <w:szCs w:val="32"/>
         </w:rPr>
         <w:t>Lato</w:t>
       </w:r>
@@ -2442,45 +2147,69 @@
     </w:p>
     <w:p>
       <w:pPr>
-        <w:spacing w:before="100" w:beforeAutospacing="1" w:after="100" w:afterAutospacing="1"/>
-        <w:rPr>
-          <w:rFonts w:ascii="Lato" w:eastAsia="Times New Roman" w:hAnsi="Lato" w:cs="Times New Roman"/>
-          <w:color w:val="000000"/>
-          <w:sz w:val="33"/>
-          <w:szCs w:val="33"/>
-        </w:rPr>
-      </w:pPr>
-      <w:r>
-        <w:rPr>
-          <w:rFonts w:ascii="Lato" w:eastAsia="Times New Roman" w:hAnsi="Lato" w:cs="Times New Roman"/>
-          <w:color w:val="000000"/>
-          <w:sz w:val="33"/>
-          <w:szCs w:val="33"/>
+        <w:pStyle w:val="NoSpacing"/>
+        <w:rPr>
+          <w:rFonts w:ascii="Lato" w:hAnsi="Lato"/>
+          <w:sz w:val="32"/>
+          <w:szCs w:val="32"/>
+        </w:rPr>
+      </w:pPr>
+      <w:r>
+        <w:rPr>
+          <w:rFonts w:ascii="Lato" w:hAnsi="Lato"/>
+          <w:sz w:val="32"/>
+          <w:szCs w:val="32"/>
         </w:rPr>
         <w:t>ABCDEFGHIJKLMNOPQRSTUVWXYZ</w:t>
       </w:r>
     </w:p>
     <w:p>
       <w:pPr>
-        <w:spacing w:before="100" w:beforeAutospacing="1" w:after="100" w:afterAutospacing="1"/>
-        <w:rPr>
-          <w:rFonts w:ascii="Lato" w:eastAsia="Times New Roman" w:hAnsi="Lato" w:cs="Times New Roman"/>
-          <w:color w:val="000000"/>
-          <w:sz w:val="33"/>
-          <w:szCs w:val="33"/>
+        <w:pStyle w:val="NoSpacing"/>
+        <w:rPr>
+          <w:rFonts w:ascii="Lato" w:hAnsi="Lato"/>
+          <w:sz w:val="32"/>
+          <w:szCs w:val="32"/>
         </w:rPr>
       </w:pPr>
       <w:proofErr w:type="spellStart"/>
       <w:r>
         <w:rPr>
-          <w:rFonts w:ascii="Lato" w:eastAsia="Times New Roman" w:hAnsi="Lato" w:cs="Times New Roman"/>
-          <w:color w:val="000000"/>
-          <w:sz w:val="33"/>
-          <w:szCs w:val="33"/>
+          <w:rFonts w:ascii="Lato" w:hAnsi="Lato"/>
+          <w:sz w:val="32"/>
+          <w:szCs w:val="32"/>
         </w:rPr>
         <w:t>abcdefghijklmnopqrstuvwxyz</w:t>
       </w:r>
       <w:proofErr w:type="spellEnd"/>
+    </w:p>
+    <w:p>
+      <w:pPr>
+        <w:pStyle w:val="NoSpacing"/>
+        <w:rPr>
+          <w:rFonts w:ascii="Lato" w:hAnsi="Lato"/>
+          <w:sz w:val="32"/>
+          <w:szCs w:val="32"/>
+        </w:rPr>
+      </w:pPr>
+      <w:proofErr w:type="gramStart"/>
+      <w:r>
+        <w:rPr>
+          <w:rFonts w:ascii="Lato" w:hAnsi="Lato"/>
+          <w:sz w:val="32"/>
+          <w:szCs w:val="32"/>
+        </w:rPr>
+        <w:t>123456790!@</w:t>
+      </w:r>
+      <w:proofErr w:type="gramEnd"/>
+      <w:r>
+        <w:rPr>
+          <w:rFonts w:ascii="Lato" w:hAnsi="Lato"/>
+          <w:sz w:val="32"/>
+          <w:szCs w:val="32"/>
+        </w:rPr>
+        <w:t>#$%^&amp;*()_+</w:t>
+      </w:r>
     </w:p>
     <w:p>
       <w:pPr>
@@ -2491,105 +2220,69 @@
           <w:szCs w:val="33"/>
         </w:rPr>
       </w:pPr>
+    </w:p>
+    <w:p>
+      <w:pPr>
+        <w:pStyle w:val="NoSpacing"/>
+        <w:rPr>
+          <w:rFonts w:ascii="Lato Light" w:hAnsi="Lato Light"/>
+          <w:sz w:val="32"/>
+          <w:szCs w:val="32"/>
+        </w:rPr>
+      </w:pPr>
+      <w:r>
+        <w:rPr>
+          <w:rFonts w:ascii="Lato Light" w:hAnsi="Lato Light"/>
+          <w:sz w:val="32"/>
+          <w:szCs w:val="32"/>
+        </w:rPr>
+        <w:t>ABCDEFGHIJKLMNOPQRSTUVWXYZ</w:t>
+      </w:r>
+    </w:p>
+    <w:p>
+      <w:pPr>
+        <w:pStyle w:val="NoSpacing"/>
+        <w:rPr>
+          <w:rFonts w:ascii="Lato Light" w:hAnsi="Lato Light"/>
+          <w:sz w:val="32"/>
+          <w:szCs w:val="32"/>
+        </w:rPr>
+      </w:pPr>
+      <w:proofErr w:type="spellStart"/>
+      <w:r>
+        <w:rPr>
+          <w:rFonts w:ascii="Lato Light" w:hAnsi="Lato Light"/>
+          <w:sz w:val="32"/>
+          <w:szCs w:val="32"/>
+        </w:rPr>
+        <w:t>abcdefghijklmnopqrstuvwxyz</w:t>
+      </w:r>
+      <w:proofErr w:type="spellEnd"/>
+    </w:p>
+    <w:p>
+      <w:pPr>
+        <w:pStyle w:val="NoSpacing"/>
+        <w:rPr>
+          <w:rFonts w:ascii="Lato Light" w:hAnsi="Lato Light"/>
+          <w:sz w:val="32"/>
+          <w:szCs w:val="32"/>
+        </w:rPr>
+      </w:pPr>
       <w:proofErr w:type="gramStart"/>
       <w:r>
         <w:rPr>
-          <w:rFonts w:ascii="Lato" w:hAnsi="Lato"/>
-          <w:color w:val="000000"/>
-          <w:sz w:val="33"/>
-          <w:szCs w:val="33"/>
+          <w:rFonts w:ascii="Lato Light" w:hAnsi="Lato Light"/>
+          <w:sz w:val="32"/>
+          <w:szCs w:val="32"/>
         </w:rPr>
         <w:t>123456790!@</w:t>
       </w:r>
       <w:proofErr w:type="gramEnd"/>
       <w:r>
         <w:rPr>
-          <w:rFonts w:ascii="Lato" w:hAnsi="Lato"/>
-          <w:color w:val="000000"/>
-          <w:sz w:val="33"/>
-          <w:szCs w:val="33"/>
-        </w:rPr>
-        <w:t>#$%^&amp;*()_+</w:t>
-      </w:r>
-    </w:p>
-    <w:p>
-      <w:pPr>
-        <w:rPr>
-          <w:rFonts w:ascii="Lato" w:hAnsi="Lato"/>
-          <w:color w:val="000000"/>
-          <w:sz w:val="33"/>
-          <w:szCs w:val="33"/>
-        </w:rPr>
-      </w:pPr>
-    </w:p>
-    <w:p>
-      <w:pPr>
-        <w:spacing w:before="100" w:beforeAutospacing="1" w:after="100" w:afterAutospacing="1"/>
-        <w:rPr>
-          <w:rFonts w:ascii="Lato Light" w:eastAsia="Times New Roman" w:hAnsi="Lato Light" w:cs="Times New Roman"/>
-          <w:color w:val="000000"/>
-          <w:sz w:val="33"/>
-          <w:szCs w:val="33"/>
-        </w:rPr>
-      </w:pPr>
-      <w:r>
-        <w:rPr>
-          <w:rFonts w:ascii="Lato Light" w:eastAsia="Times New Roman" w:hAnsi="Lato Light" w:cs="Times New Roman"/>
-          <w:color w:val="000000"/>
-          <w:sz w:val="33"/>
-          <w:szCs w:val="33"/>
-        </w:rPr>
-        <w:t>ABCDEFGHIJKLMNOPQRSTUVWXYZ</w:t>
-      </w:r>
-    </w:p>
-    <w:p>
-      <w:pPr>
-        <w:spacing w:before="100" w:beforeAutospacing="1" w:after="100" w:afterAutospacing="1"/>
-        <w:rPr>
-          <w:rFonts w:ascii="Lato Light" w:eastAsia="Times New Roman" w:hAnsi="Lato Light" w:cs="Times New Roman"/>
-          <w:color w:val="000000"/>
-          <w:sz w:val="33"/>
-          <w:szCs w:val="33"/>
-        </w:rPr>
-      </w:pPr>
-      <w:proofErr w:type="spellStart"/>
-      <w:r>
-        <w:rPr>
-          <w:rFonts w:ascii="Lato Light" w:eastAsia="Times New Roman" w:hAnsi="Lato Light" w:cs="Times New Roman"/>
-          <w:color w:val="000000"/>
-          <w:sz w:val="33"/>
-          <w:szCs w:val="33"/>
-        </w:rPr>
-        <w:t>abcdefghijklmnopqrstuvwxyz</w:t>
-      </w:r>
-      <w:proofErr w:type="spellEnd"/>
-    </w:p>
-    <w:p>
-      <w:pPr>
-        <w:rPr>
           <w:rFonts w:ascii="Lato Light" w:hAnsi="Lato Light"/>
-          <w:color w:val="000000"/>
-          <w:sz w:val="33"/>
-          <w:szCs w:val="33"/>
-        </w:rPr>
-      </w:pPr>
-      <w:proofErr w:type="gramStart"/>
-      <w:r>
-        <w:rPr>
-          <w:rFonts w:ascii="Lato Light" w:hAnsi="Lato Light"/>
-          <w:color w:val="000000"/>
-          <w:sz w:val="33"/>
-          <w:szCs w:val="33"/>
-        </w:rPr>
-        <w:t>123456790!@</w:t>
-      </w:r>
-      <w:proofErr w:type="gramEnd"/>
-      <w:r>
-        <w:rPr>
-          <w:rFonts w:ascii="Lato Light" w:hAnsi="Lato Light"/>
-          <w:color w:val="000000"/>
-          <w:sz w:val="33"/>
-          <w:szCs w:val="33"/>
+          <w:sz w:val="32"/>
+          <w:szCs w:val="32"/>
         </w:rPr>
         <w:t>#$%^&amp;*()_+</w:t>
       </w:r>
@@ -2840,7 +2533,7 @@
           </mc:Choice>
           <mc:Fallback>
             <w:pict>
-              <v:shapetype w14:anchorId="582CEBA2" id="_x0000_t34" coordsize="21600,21600" o:spt="34" o:oned="t" adj="10800" path="m,l@0,0@0,21600,21600,21600e" filled="f">
+              <v:shapetype w14:anchorId="7D5FCFE0" id="_x0000_t34" coordsize="21600,21600" o:spt="34" o:oned="t" adj="10800" path="m,l@0,0@0,21600,21600,21600e" filled="f">
                 <v:stroke joinstyle="miter"/>
                 <v:formulas>
                   <v:f eqn="val #0"/>
@@ -3062,7 +2755,7 @@
           </mc:Choice>
           <mc:Fallback>
             <w:pict>
-              <v:shape w14:anchorId="2B2F7001" id="Elbow Connector 11" o:spid="_x0000_s1026" type="#_x0000_t34" style="position:absolute;margin-left:225pt;margin-top:20.4pt;width:0;height:0;z-index:251693056;visibility:visible;mso-wrap-style:square;mso-wrap-distance-left:9pt;mso-wrap-distance-top:0;mso-wrap-distance-right:9pt;mso-wrap-distance-bottom:0;mso-position-horizontal:absolute;mso-position-horizontal-relative:text;mso-position-vertical:absolute;mso-position-vertical-relative:text" o:gfxdata="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" strokecolor="#4f81bd [3204]" strokeweight="2pt">
+              <v:shape w14:anchorId="0D874099" id="Elbow Connector 11" o:spid="_x0000_s1026" type="#_x0000_t34" style="position:absolute;margin-left:225pt;margin-top:20.4pt;width:0;height:0;z-index:251693056;visibility:visible;mso-wrap-style:square;mso-wrap-distance-left:9pt;mso-wrap-distance-top:0;mso-wrap-distance-right:9pt;mso-wrap-distance-bottom:0;mso-position-horizontal:absolute;mso-position-horizontal-relative:text;mso-position-vertical:absolute;mso-position-vertical-relative:text" o:gfxdata="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" strokecolor="#4f81bd [3204]" strokeweight="2pt">
                 <v:shadow on="t" color="black" opacity="24903f" origin=",.5" offset="0,.55556mm"/>
               </v:shape>
             </w:pict>
@@ -3136,7 +2829,7 @@
           </mc:Choice>
           <mc:Fallback>
             <w:pict>
-              <v:line w14:anchorId="3EF17EA1" id="Straight Connector 22" o:spid="_x0000_s1026" style="position:absolute;flip:x;z-index:251710464;visibility:visible;mso-wrap-style:square;mso-wrap-distance-left:9pt;mso-wrap-distance-top:0;mso-wrap-distance-right:9pt;mso-wrap-distance-bottom:0;mso-position-horizontal:absolute;mso-position-horizontal-relative:text;mso-position-vertical:absolute;mso-position-vertical-relative:text" from="337pt,6.4pt" to="337.5pt,44.4pt" o:gfxdata="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" strokecolor="#4f81bd [3204]" strokeweight="2pt">
+              <v:line w14:anchorId="0628032C" id="Straight Connector 22" o:spid="_x0000_s1026" style="position:absolute;flip:x;z-index:251710464;visibility:visible;mso-wrap-style:square;mso-wrap-distance-left:9pt;mso-wrap-distance-top:0;mso-wrap-distance-right:9pt;mso-wrap-distance-bottom:0;mso-position-horizontal:absolute;mso-position-horizontal-relative:text;mso-position-vertical:absolute;mso-position-vertical-relative:text" from="337pt,6.4pt" to="337.5pt,44.4pt" o:gfxdata="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" strokecolor="#4f81bd [3204]" strokeweight="2pt">
                 <v:shadow on="t" color="black" opacity="24903f" origin=",.5" offset="0,.55556mm"/>
               </v:line>
             </w:pict>
@@ -3201,7 +2894,7 @@
           </mc:Choice>
           <mc:Fallback>
             <w:pict>
-              <v:line w14:anchorId="1A7C1DC5" id="Straight Connector 14" o:spid="_x0000_s1026" style="position:absolute;flip:x;z-index:251700224;visibility:visible;mso-wrap-style:square;mso-wrap-distance-left:9pt;mso-wrap-distance-top:0;mso-wrap-distance-right:9pt;mso-wrap-distance-bottom:0;mso-position-horizontal:absolute;mso-position-horizontal-relative:text;mso-position-vertical:absolute;mso-position-vertical-relative:text" from="90.5pt,6.4pt" to="91pt,44.4pt" o:gfxdata="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" strokecolor="#4f81bd [3204]" strokeweight="2pt">
+              <v:line w14:anchorId="765DB12B" id="Straight Connector 14" o:spid="_x0000_s1026" style="position:absolute;flip:x;z-index:251700224;visibility:visible;mso-wrap-style:square;mso-wrap-distance-left:9pt;mso-wrap-distance-top:0;mso-wrap-distance-right:9pt;mso-wrap-distance-bottom:0;mso-position-horizontal:absolute;mso-position-horizontal-relative:text;mso-position-vertical:absolute;mso-position-vertical-relative:text" from="90.5pt,6.4pt" to="91pt,44.4pt" o:gfxdata="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" strokecolor="#4f81bd [3204]" strokeweight="2pt">
                 <v:shadow on="t" color="black" opacity="24903f" origin=",.5" offset="0,.55556mm"/>
               </v:line>
             </w:pict>
@@ -3266,7 +2959,7 @@
           </mc:Choice>
           <mc:Fallback>
             <w:pict>
-              <v:line w14:anchorId="14217739" id="Straight Connector 19" o:spid="_x0000_s1026" style="position:absolute;flip:x;z-index:251706368;visibility:visible;mso-wrap-style:square;mso-wrap-distance-left:9pt;mso-wrap-distance-top:0;mso-wrap-distance-right:9pt;mso-wrap-distance-bottom:0;mso-position-horizontal:absolute;mso-position-horizontal-relative:text;mso-position-vertical:absolute;mso-position-vertical-relative:text" from="214.5pt,6.4pt" to="215pt,44.4pt" o:gfxdata="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" strokecolor="#4f81bd [3204]" strokeweight="2pt">
+              <v:line w14:anchorId="4A8DE70C" id="Straight Connector 19" o:spid="_x0000_s1026" style="position:absolute;flip:x;z-index:251706368;visibility:visible;mso-wrap-style:square;mso-wrap-distance-left:9pt;mso-wrap-distance-top:0;mso-wrap-distance-right:9pt;mso-wrap-distance-bottom:0;mso-position-horizontal:absolute;mso-position-horizontal-relative:text;mso-position-vertical:absolute;mso-position-vertical-relative:text" from="214.5pt,6.4pt" to="215pt,44.4pt" o:gfxdata="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" strokecolor="#4f81bd [3204]" strokeweight="2pt">
                 <v:shadow on="t" color="black" opacity="24903f" origin=",.5" offset="0,.55556mm"/>
               </v:line>
             </w:pict>
@@ -3331,7 +3024,7 @@
           </mc:Choice>
           <mc:Fallback>
             <w:pict>
-              <v:line w14:anchorId="6ADF8782" id="Straight Connector 23" o:spid="_x0000_s1026" style="position:absolute;flip:x;z-index:251712512;visibility:visible;mso-wrap-style:square;mso-wrap-distance-left:9pt;mso-wrap-distance-top:0;mso-wrap-distance-right:9pt;mso-wrap-distance-bottom:0;mso-position-horizontal:absolute;mso-position-horizontal-relative:text;mso-position-vertical:absolute;mso-position-vertical-relative:text" from="456pt,5.75pt" to="456.5pt,43.75pt" o:gfxdata="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" strokecolor="#4f81bd [3204]" strokeweight="2pt">
+              <v:line w14:anchorId="0499CE73" id="Straight Connector 23" o:spid="_x0000_s1026" style="position:absolute;flip:x;z-index:251712512;visibility:visible;mso-wrap-style:square;mso-wrap-distance-left:9pt;mso-wrap-distance-top:0;mso-wrap-distance-right:9pt;mso-wrap-distance-bottom:0;mso-position-horizontal:absolute;mso-position-horizontal-relative:text;mso-position-vertical:absolute;mso-position-vertical-relative:text" from="456pt,5.75pt" to="456.5pt,43.75pt" o:gfxdata="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" strokecolor="#4f81bd [3204]" strokeweight="2pt">
                 <v:shadow on="t" color="black" opacity="24903f" origin=",.5" offset="0,.55556mm"/>
               </v:line>
             </w:pict>
@@ -3404,7 +3097,7 @@
           </mc:Choice>
           <mc:Fallback>
             <w:pict>
-              <v:shape w14:anchorId="44E0F89A" id="Elbow Connector 20" o:spid="_x0000_s1026" type="#_x0000_t34" style="position:absolute;margin-left:3in;margin-top:7.55pt;width:1pt;height:1pt;rotation:90;flip:x y;z-index:251695104;visibility:visible;mso-wrap-style:square;mso-width-percent:0;mso-height-percent:0;mso-wrap-distance-left:9pt;mso-wrap-distance-top:0;mso-wrap-distance-right:9pt;mso-wrap-distance-bottom:0;mso-position-horizontal:absolute;mso-position-horizontal-relative:text;mso-position-vertical:absolute;mso-position-vertical-relative:text;mso-width-percent:0;mso-height-percent:0;mso-width-relative:margin;mso-height-relative:margin" o:gfxdata="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" adj="388800" strokecolor="#4f81bd [3204]" strokeweight="2pt">
+              <v:shape w14:anchorId="2871C134" id="Elbow Connector 20" o:spid="_x0000_s1026" type="#_x0000_t34" style="position:absolute;margin-left:3in;margin-top:7.55pt;width:1pt;height:1pt;rotation:90;flip:x y;z-index:251695104;visibility:visible;mso-wrap-style:square;mso-width-percent:0;mso-height-percent:0;mso-wrap-distance-left:9pt;mso-wrap-distance-top:0;mso-wrap-distance-right:9pt;mso-wrap-distance-bottom:0;mso-position-horizontal:absolute;mso-position-horizontal-relative:text;mso-position-vertical:absolute;mso-position-vertical-relative:text;mso-width-percent:0;mso-height-percent:0;mso-width-relative:margin;mso-height-relative:margin" o:gfxdata="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" adj="388800" strokecolor="#4f81bd [3204]" strokeweight="2pt">
                 <v:shadow on="t" color="black" opacity="24903f" origin=",.5" offset="0,.55556mm"/>
               </v:shape>
             </w:pict>
@@ -5666,7 +5359,7 @@
 </file>
 
 <file path=customXml/itemProps1.xml><?xml version="1.0" encoding="utf-8"?>
-<ds:datastoreItem xmlns:ds="http://schemas.openxmlformats.org/officeDocument/2006/customXml" ds:itemID="{D9FE0620-A7ED-4DA4-B71F-2C5140F067EA}">
+<ds:datastoreItem xmlns:ds="http://schemas.openxmlformats.org/officeDocument/2006/customXml" ds:itemID="{2BDA303E-E959-478F-8590-E229F82F3D35}">
   <ds:schemaRefs>
     <ds:schemaRef ds:uri="http://schemas.openxmlformats.org/officeDocument/2006/bibliography"/>
   </ds:schemaRefs>

</xml_diff>